<commit_message>
electrolyte pump and tests
</commit_message>
<xml_diff>
--- a/MainProject/res/BatteryRobotManual.docx
+++ b/MainProject/res/BatteryRobotManual.docx
@@ -571,7 +571,21 @@
               <w:rPr>
                 <w:rFonts w:cstheme="minorHAnsi"/>
               </w:rPr>
-              <w:t>Document History (Prior version sub-revision history are suppressed)</w:t>
+              <w:t xml:space="preserve">Document History (Prior version sub-revision history </w:t>
+            </w:r>
+            <w:proofErr w:type="gramStart"/>
+            <w:r>
+              <w:rPr>
+                <w:rFonts w:cstheme="minorHAnsi"/>
+              </w:rPr>
+              <w:t>are</w:t>
+            </w:r>
+            <w:proofErr w:type="gramEnd"/>
+            <w:r>
+              <w:rPr>
+                <w:rFonts w:cstheme="minorHAnsi"/>
+              </w:rPr>
+              <w:t xml:space="preserve"> suppressed)</w:t>
             </w:r>
           </w:p>
         </w:tc>
@@ -1062,7 +1076,7 @@
               <w:i w:val="0"/>
               <w:iCs w:val="0"/>
               <w:noProof/>
-              <w:lang w:eastAsia="en-GB"/>
+              <w:lang w:val="en-US"/>
             </w:rPr>
           </w:pPr>
           <w:r>
@@ -1082,7 +1096,7 @@
             </w:rPr>
             <w:fldChar w:fldCharType="separate"/>
           </w:r>
-          <w:hyperlink w:anchor="_Toc166109160" w:history="1">
+          <w:hyperlink w:anchor="_Toc167461392" w:history="1">
             <w:r>
               <w:rPr>
                 <w:rStyle w:val="Hyperlink"/>
@@ -1110,7 +1124,7 @@
                 <w:noProof/>
                 <w:webHidden/>
               </w:rPr>
-              <w:instrText xml:space="preserve"> PAGEREF _Toc166109160 \h </w:instrText>
+              <w:instrText xml:space="preserve"> PAGEREF _Toc167461392 \h </w:instrText>
             </w:r>
             <w:r>
               <w:rPr>
@@ -1130,7 +1144,7 @@
                 <w:noProof/>
                 <w:webHidden/>
               </w:rPr>
-              <w:t>4</w:t>
+              <w:t>5</w:t>
             </w:r>
             <w:r>
               <w:rPr>
@@ -1154,17 +1168,17 @@
               <w:i w:val="0"/>
               <w:iCs w:val="0"/>
               <w:noProof/>
-              <w:lang w:eastAsia="en-GB"/>
+              <w:lang w:val="en-US"/>
             </w:rPr>
           </w:pPr>
-          <w:hyperlink w:anchor="_Toc166109161" w:history="1">
+          <w:hyperlink w:anchor="_Toc167461393" w:history="1">
             <w:r>
               <w:rPr>
                 <w:rStyle w:val="Hyperlink"/>
                 <w:noProof/>
                 <w:lang w:val="en-US"/>
               </w:rPr>
-              <w:t>Version Control</w:t>
+              <w:t>General Limitations and Warnings</w:t>
             </w:r>
             <w:r>
               <w:rPr>
@@ -1185,7 +1199,7 @@
                 <w:noProof/>
                 <w:webHidden/>
               </w:rPr>
-              <w:instrText xml:space="preserve"> PAGEREF _Toc166109161 \h </w:instrText>
+              <w:instrText xml:space="preserve"> PAGEREF _Toc167461393 \h </w:instrText>
             </w:r>
             <w:r>
               <w:rPr>
@@ -1229,17 +1243,17 @@
               <w:i w:val="0"/>
               <w:iCs w:val="0"/>
               <w:noProof/>
-              <w:lang w:eastAsia="en-GB"/>
+              <w:lang w:val="en-US"/>
             </w:rPr>
           </w:pPr>
-          <w:hyperlink w:anchor="_Toc166109162" w:history="1">
+          <w:hyperlink w:anchor="_Toc167461394" w:history="1">
             <w:r>
               <w:rPr>
                 <w:rStyle w:val="Hyperlink"/>
                 <w:noProof/>
                 <w:lang w:val="en-US"/>
               </w:rPr>
-              <w:t>File Hierarchy</w:t>
+              <w:t>Requirements</w:t>
             </w:r>
             <w:r>
               <w:rPr>
@@ -1260,7 +1274,7 @@
                 <w:noProof/>
                 <w:webHidden/>
               </w:rPr>
-              <w:instrText xml:space="preserve"> PAGEREF _Toc166109162 \h </w:instrText>
+              <w:instrText xml:space="preserve"> PAGEREF _Toc167461394 \h </w:instrText>
             </w:r>
             <w:r>
               <w:rPr>
@@ -1304,17 +1318,17 @@
               <w:i w:val="0"/>
               <w:iCs w:val="0"/>
               <w:noProof/>
-              <w:lang w:eastAsia="en-GB"/>
+              <w:lang w:val="en-US"/>
             </w:rPr>
           </w:pPr>
-          <w:hyperlink w:anchor="_Toc166109163" w:history="1">
+          <w:hyperlink w:anchor="_Toc167461395" w:history="1">
             <w:r>
               <w:rPr>
                 <w:rStyle w:val="Hyperlink"/>
                 <w:noProof/>
                 <w:lang w:val="en-US"/>
               </w:rPr>
-              <w:t>General Limitations and Warnings</w:t>
+              <w:t>File Hierarchy</w:t>
             </w:r>
             <w:r>
               <w:rPr>
@@ -1335,7 +1349,7 @@
                 <w:noProof/>
                 <w:webHidden/>
               </w:rPr>
-              <w:instrText xml:space="preserve"> PAGEREF _Toc166109163 \h </w:instrText>
+              <w:instrText xml:space="preserve"> PAGEREF _Toc167461395 \h </w:instrText>
             </w:r>
             <w:r>
               <w:rPr>
@@ -1379,17 +1393,17 @@
               <w:i w:val="0"/>
               <w:iCs w:val="0"/>
               <w:noProof/>
-              <w:lang w:eastAsia="en-GB"/>
+              <w:lang w:val="en-US"/>
             </w:rPr>
           </w:pPr>
-          <w:hyperlink w:anchor="_Toc166109164" w:history="1">
+          <w:hyperlink w:anchor="_Toc167461396" w:history="1">
             <w:r>
               <w:rPr>
                 <w:rStyle w:val="Hyperlink"/>
                 <w:noProof/>
                 <w:lang w:val="en-US"/>
               </w:rPr>
-              <w:t>Codebase Explanation</w:t>
+              <w:t>Version Control</w:t>
             </w:r>
             <w:r>
               <w:rPr>
@@ -1410,7 +1424,7 @@
                 <w:noProof/>
                 <w:webHidden/>
               </w:rPr>
-              <w:instrText xml:space="preserve"> PAGEREF _Toc166109164 \h </w:instrText>
+              <w:instrText xml:space="preserve"> PAGEREF _Toc167461396 \h </w:instrText>
             </w:r>
             <w:r>
               <w:rPr>
@@ -1431,6 +1445,81 @@
                 <w:webHidden/>
               </w:rPr>
               <w:t>9</w:t>
+            </w:r>
+            <w:r>
+              <w:rPr>
+                <w:noProof/>
+                <w:webHidden/>
+              </w:rPr>
+              <w:fldChar w:fldCharType="end"/>
+            </w:r>
+          </w:hyperlink>
+        </w:p>
+        <w:p>
+          <w:pPr>
+            <w:pStyle w:val="TOC1"/>
+            <w:tabs>
+              <w:tab w:val="right" w:leader="dot" w:pos="9016"/>
+            </w:tabs>
+            <w:rPr>
+              <w:rFonts w:eastAsiaTheme="minorEastAsia"/>
+              <w:b w:val="0"/>
+              <w:bCs w:val="0"/>
+              <w:i w:val="0"/>
+              <w:iCs w:val="0"/>
+              <w:noProof/>
+              <w:lang w:val="en-US"/>
+            </w:rPr>
+          </w:pPr>
+          <w:hyperlink w:anchor="_Toc167461397" w:history="1">
+            <w:r>
+              <w:rPr>
+                <w:rStyle w:val="Hyperlink"/>
+                <w:noProof/>
+                <w:lang w:val="en-US"/>
+              </w:rPr>
+              <w:t>Detailed Codebase Explanation</w:t>
+            </w:r>
+            <w:r>
+              <w:rPr>
+                <w:noProof/>
+                <w:webHidden/>
+              </w:rPr>
+              <w:tab/>
+            </w:r>
+            <w:r>
+              <w:rPr>
+                <w:noProof/>
+                <w:webHidden/>
+              </w:rPr>
+              <w:fldChar w:fldCharType="begin"/>
+            </w:r>
+            <w:r>
+              <w:rPr>
+                <w:noProof/>
+                <w:webHidden/>
+              </w:rPr>
+              <w:instrText xml:space="preserve"> PAGEREF _Toc167461397 \h </w:instrText>
+            </w:r>
+            <w:r>
+              <w:rPr>
+                <w:noProof/>
+                <w:webHidden/>
+              </w:rPr>
+            </w:r>
+            <w:r>
+              <w:rPr>
+                <w:noProof/>
+                <w:webHidden/>
+              </w:rPr>
+              <w:fldChar w:fldCharType="separate"/>
+            </w:r>
+            <w:r>
+              <w:rPr>
+                <w:noProof/>
+                <w:webHidden/>
+              </w:rPr>
+              <w:t>10</w:t>
             </w:r>
             <w:r>
               <w:rPr>
@@ -1454,10 +1543,10 @@
               <w:noProof/>
               <w:sz w:val="24"/>
               <w:szCs w:val="24"/>
-              <w:lang w:eastAsia="en-GB"/>
+              <w:lang w:val="en-US"/>
             </w:rPr>
           </w:pPr>
-          <w:hyperlink w:anchor="_Toc166109165" w:history="1">
+          <w:hyperlink w:anchor="_Toc167461398" w:history="1">
             <w:r>
               <w:rPr>
                 <w:rStyle w:val="Hyperlink"/>
@@ -1485,7 +1574,7 @@
                 <w:noProof/>
                 <w:webHidden/>
               </w:rPr>
-              <w:instrText xml:space="preserve"> PAGEREF _Toc166109165 \h </w:instrText>
+              <w:instrText xml:space="preserve"> PAGEREF _Toc167461398 \h </w:instrText>
             </w:r>
             <w:r>
               <w:rPr>
@@ -1505,7 +1594,7 @@
                 <w:noProof/>
                 <w:webHidden/>
               </w:rPr>
-              <w:t>9</w:t>
+              <w:t>10</w:t>
             </w:r>
             <w:r>
               <w:rPr>
@@ -1529,10 +1618,10 @@
               <w:noProof/>
               <w:sz w:val="24"/>
               <w:szCs w:val="24"/>
-              <w:lang w:eastAsia="en-GB"/>
+              <w:lang w:val="en-US"/>
             </w:rPr>
           </w:pPr>
-          <w:hyperlink w:anchor="_Toc166109166" w:history="1">
+          <w:hyperlink w:anchor="_Toc167461399" w:history="1">
             <w:r>
               <w:rPr>
                 <w:rStyle w:val="Hyperlink"/>
@@ -1560,7 +1649,7 @@
                 <w:noProof/>
                 <w:webHidden/>
               </w:rPr>
-              <w:instrText xml:space="preserve"> PAGEREF _Toc166109166 \h </w:instrText>
+              <w:instrText xml:space="preserve"> PAGEREF _Toc167461399 \h </w:instrText>
             </w:r>
             <w:r>
               <w:rPr>
@@ -1580,7 +1669,7 @@
                 <w:noProof/>
                 <w:webHidden/>
               </w:rPr>
-              <w:t>9</w:t>
+              <w:t>10</w:t>
             </w:r>
             <w:r>
               <w:rPr>
@@ -1602,17 +1691,17 @@
               <w:noProof/>
               <w:sz w:val="24"/>
               <w:szCs w:val="24"/>
-              <w:lang w:eastAsia="en-GB"/>
+              <w:lang w:val="en-US"/>
             </w:rPr>
           </w:pPr>
-          <w:hyperlink w:anchor="_Toc166109167" w:history="1">
+          <w:hyperlink w:anchor="_Toc167461400" w:history="1">
             <w:r>
               <w:rPr>
                 <w:rStyle w:val="Hyperlink"/>
                 <w:noProof/>
                 <w:lang w:val="en-US"/>
               </w:rPr>
-              <w:t>Pipette and Gripper Locs</w:t>
+              <w:t>Pipette and Gripper Locators</w:t>
             </w:r>
             <w:r>
               <w:rPr>
@@ -1633,7 +1722,7 @@
                 <w:noProof/>
                 <w:webHidden/>
               </w:rPr>
-              <w:instrText xml:space="preserve"> PAGEREF _Toc166109167 \h </w:instrText>
+              <w:instrText xml:space="preserve"> PAGEREF _Toc167461400 \h </w:instrText>
             </w:r>
             <w:r>
               <w:rPr>
@@ -1653,7 +1742,7 @@
                 <w:noProof/>
                 <w:webHidden/>
               </w:rPr>
-              <w:t>9</w:t>
+              <w:t>10</w:t>
             </w:r>
             <w:r>
               <w:rPr>
@@ -1675,10 +1764,10 @@
               <w:noProof/>
               <w:sz w:val="24"/>
               <w:szCs w:val="24"/>
-              <w:lang w:eastAsia="en-GB"/>
+              <w:lang w:val="en-US"/>
             </w:rPr>
           </w:pPr>
-          <w:hyperlink w:anchor="_Toc166109168" w:history="1">
+          <w:hyperlink w:anchor="_Toc167461401" w:history="1">
             <w:r>
               <w:rPr>
                 <w:rStyle w:val="Hyperlink"/>
@@ -1706,7 +1795,7 @@
                 <w:noProof/>
                 <w:webHidden/>
               </w:rPr>
-              <w:instrText xml:space="preserve"> PAGEREF _Toc166109168 \h </w:instrText>
+              <w:instrText xml:space="preserve"> PAGEREF _Toc167461401 \h </w:instrText>
             </w:r>
             <w:r>
               <w:rPr>
@@ -1726,7 +1815,80 @@
                 <w:noProof/>
                 <w:webHidden/>
               </w:rPr>
-              <w:t>9</w:t>
+              <w:t>10</w:t>
+            </w:r>
+            <w:r>
+              <w:rPr>
+                <w:noProof/>
+                <w:webHidden/>
+              </w:rPr>
+              <w:fldChar w:fldCharType="end"/>
+            </w:r>
+          </w:hyperlink>
+        </w:p>
+        <w:p>
+          <w:pPr>
+            <w:pStyle w:val="TOC3"/>
+            <w:tabs>
+              <w:tab w:val="right" w:leader="dot" w:pos="9016"/>
+            </w:tabs>
+            <w:rPr>
+              <w:rFonts w:eastAsiaTheme="minorEastAsia"/>
+              <w:noProof/>
+              <w:sz w:val="24"/>
+              <w:szCs w:val="24"/>
+              <w:lang w:val="en-US"/>
+            </w:rPr>
+          </w:pPr>
+          <w:hyperlink w:anchor="_Toc167461402" w:history="1">
+            <w:r>
+              <w:rPr>
+                <w:rStyle w:val="Hyperlink"/>
+                <w:noProof/>
+                <w:lang w:val="en-US"/>
+              </w:rPr>
+              <w:t>Mapped Locs</w:t>
+            </w:r>
+            <w:r>
+              <w:rPr>
+                <w:noProof/>
+                <w:webHidden/>
+              </w:rPr>
+              <w:tab/>
+            </w:r>
+            <w:r>
+              <w:rPr>
+                <w:noProof/>
+                <w:webHidden/>
+              </w:rPr>
+              <w:fldChar w:fldCharType="begin"/>
+            </w:r>
+            <w:r>
+              <w:rPr>
+                <w:noProof/>
+                <w:webHidden/>
+              </w:rPr>
+              <w:instrText xml:space="preserve"> PAGEREF _Toc167461402 \h </w:instrText>
+            </w:r>
+            <w:r>
+              <w:rPr>
+                <w:noProof/>
+                <w:webHidden/>
+              </w:rPr>
+            </w:r>
+            <w:r>
+              <w:rPr>
+                <w:noProof/>
+                <w:webHidden/>
+              </w:rPr>
+              <w:fldChar w:fldCharType="separate"/>
+            </w:r>
+            <w:r>
+              <w:rPr>
+                <w:noProof/>
+                <w:webHidden/>
+              </w:rPr>
+              <w:t>10</w:t>
             </w:r>
             <w:r>
               <w:rPr>
@@ -1750,17 +1912,17 @@
               <w:noProof/>
               <w:sz w:val="24"/>
               <w:szCs w:val="24"/>
-              <w:lang w:eastAsia="en-GB"/>
+              <w:lang w:val="en-US"/>
             </w:rPr>
           </w:pPr>
-          <w:hyperlink w:anchor="_Toc166109169" w:history="1">
+          <w:hyperlink w:anchor="_Toc167461403" w:history="1">
             <w:r>
               <w:rPr>
                 <w:rStyle w:val="Hyperlink"/>
                 <w:noProof/>
                 <w:lang w:val="en-US"/>
               </w:rPr>
-              <w:t>Object Classes</w:t>
+              <w:t>Classes</w:t>
             </w:r>
             <w:r>
               <w:rPr>
@@ -1781,7 +1943,7 @@
                 <w:noProof/>
                 <w:webHidden/>
               </w:rPr>
-              <w:instrText xml:space="preserve"> PAGEREF _Toc166109169 \h </w:instrText>
+              <w:instrText xml:space="preserve"> PAGEREF _Toc167461403 \h </w:instrText>
             </w:r>
             <w:r>
               <w:rPr>
@@ -1801,7 +1963,7 @@
                 <w:noProof/>
                 <w:webHidden/>
               </w:rPr>
-              <w:t>9</w:t>
+              <w:t>10</w:t>
             </w:r>
             <w:r>
               <w:rPr>
@@ -1823,10 +1985,10 @@
               <w:noProof/>
               <w:sz w:val="24"/>
               <w:szCs w:val="24"/>
-              <w:lang w:eastAsia="en-GB"/>
+              <w:lang w:val="en-US"/>
             </w:rPr>
           </w:pPr>
-          <w:hyperlink w:anchor="_Toc166109170" w:history="1">
+          <w:hyperlink w:anchor="_Toc167461404" w:history="1">
             <w:r>
               <w:rPr>
                 <w:rStyle w:val="Hyperlink"/>
@@ -1854,7 +2016,7 @@
                 <w:noProof/>
                 <w:webHidden/>
               </w:rPr>
-              <w:instrText xml:space="preserve"> PAGEREF _Toc166109170 \h </w:instrText>
+              <w:instrText xml:space="preserve"> PAGEREF _Toc167461404 \h </w:instrText>
             </w:r>
             <w:r>
               <w:rPr>
@@ -1874,7 +2036,7 @@
                 <w:noProof/>
                 <w:webHidden/>
               </w:rPr>
-              <w:t>9</w:t>
+              <w:t>10</w:t>
             </w:r>
             <w:r>
               <w:rPr>
@@ -1896,16 +2058,89 @@
               <w:noProof/>
               <w:sz w:val="24"/>
               <w:szCs w:val="24"/>
-              <w:lang w:eastAsia="en-GB"/>
+              <w:lang w:val="en-US"/>
             </w:rPr>
           </w:pPr>
-          <w:hyperlink w:anchor="_Toc166109171" w:history="1">
+          <w:hyperlink w:anchor="_Toc167461405" w:history="1">
             <w:r>
               <w:rPr>
                 <w:rStyle w:val="Hyperlink"/>
                 <w:noProof/>
                 <w:lang w:val="en-US"/>
               </w:rPr>
+              <w:t>T8</w:t>
+            </w:r>
+            <w:r>
+              <w:rPr>
+                <w:noProof/>
+                <w:webHidden/>
+              </w:rPr>
+              <w:tab/>
+            </w:r>
+            <w:r>
+              <w:rPr>
+                <w:noProof/>
+                <w:webHidden/>
+              </w:rPr>
+              <w:fldChar w:fldCharType="begin"/>
+            </w:r>
+            <w:r>
+              <w:rPr>
+                <w:noProof/>
+                <w:webHidden/>
+              </w:rPr>
+              <w:instrText xml:space="preserve"> PAGEREF _Toc167461405 \h </w:instrText>
+            </w:r>
+            <w:r>
+              <w:rPr>
+                <w:noProof/>
+                <w:webHidden/>
+              </w:rPr>
+            </w:r>
+            <w:r>
+              <w:rPr>
+                <w:noProof/>
+                <w:webHidden/>
+              </w:rPr>
+              <w:fldChar w:fldCharType="separate"/>
+            </w:r>
+            <w:r>
+              <w:rPr>
+                <w:noProof/>
+                <w:webHidden/>
+              </w:rPr>
+              <w:t>10</w:t>
+            </w:r>
+            <w:r>
+              <w:rPr>
+                <w:noProof/>
+                <w:webHidden/>
+              </w:rPr>
+              <w:fldChar w:fldCharType="end"/>
+            </w:r>
+          </w:hyperlink>
+        </w:p>
+        <w:p>
+          <w:pPr>
+            <w:pStyle w:val="TOC3"/>
+            <w:tabs>
+              <w:tab w:val="right" w:leader="dot" w:pos="9016"/>
+            </w:tabs>
+            <w:rPr>
+              <w:rFonts w:eastAsiaTheme="minorEastAsia"/>
+              <w:noProof/>
+              <w:sz w:val="24"/>
+              <w:szCs w:val="24"/>
+              <w:lang w:val="en-US"/>
+            </w:rPr>
+          </w:pPr>
+          <w:hyperlink w:anchor="_Toc167461406" w:history="1">
+            <w:r>
+              <w:rPr>
+                <w:rStyle w:val="Hyperlink"/>
+                <w:noProof/>
+                <w:lang w:val="en-US"/>
+              </w:rPr>
               <w:t>PowderShaker</w:t>
             </w:r>
             <w:r>
@@ -1927,7 +2162,7 @@
                 <w:noProof/>
                 <w:webHidden/>
               </w:rPr>
-              <w:instrText xml:space="preserve"> PAGEREF _Toc166109171 \h </w:instrText>
+              <w:instrText xml:space="preserve"> PAGEREF _Toc167461406 \h </w:instrText>
             </w:r>
             <w:r>
               <w:rPr>
@@ -1947,7 +2182,80 @@
                 <w:noProof/>
                 <w:webHidden/>
               </w:rPr>
-              <w:t>9</w:t>
+              <w:t>10</w:t>
+            </w:r>
+            <w:r>
+              <w:rPr>
+                <w:noProof/>
+                <w:webHidden/>
+              </w:rPr>
+              <w:fldChar w:fldCharType="end"/>
+            </w:r>
+          </w:hyperlink>
+        </w:p>
+        <w:p>
+          <w:pPr>
+            <w:pStyle w:val="TOC3"/>
+            <w:tabs>
+              <w:tab w:val="right" w:leader="dot" w:pos="9016"/>
+            </w:tabs>
+            <w:rPr>
+              <w:rFonts w:eastAsiaTheme="minorEastAsia"/>
+              <w:noProof/>
+              <w:sz w:val="24"/>
+              <w:szCs w:val="24"/>
+              <w:lang w:val="en-US"/>
+            </w:rPr>
+          </w:pPr>
+          <w:hyperlink w:anchor="_Toc167461407" w:history="1">
+            <w:r>
+              <w:rPr>
+                <w:rStyle w:val="Hyperlink"/>
+                <w:noProof/>
+                <w:lang w:val="en-US"/>
+              </w:rPr>
+              <w:t>PStat</w:t>
+            </w:r>
+            <w:r>
+              <w:rPr>
+                <w:noProof/>
+                <w:webHidden/>
+              </w:rPr>
+              <w:tab/>
+            </w:r>
+            <w:r>
+              <w:rPr>
+                <w:noProof/>
+                <w:webHidden/>
+              </w:rPr>
+              <w:fldChar w:fldCharType="begin"/>
+            </w:r>
+            <w:r>
+              <w:rPr>
+                <w:noProof/>
+                <w:webHidden/>
+              </w:rPr>
+              <w:instrText xml:space="preserve"> PAGEREF _Toc167461407 \h </w:instrText>
+            </w:r>
+            <w:r>
+              <w:rPr>
+                <w:noProof/>
+                <w:webHidden/>
+              </w:rPr>
+            </w:r>
+            <w:r>
+              <w:rPr>
+                <w:noProof/>
+                <w:webHidden/>
+              </w:rPr>
+              <w:fldChar w:fldCharType="separate"/>
+            </w:r>
+            <w:r>
+              <w:rPr>
+                <w:noProof/>
+                <w:webHidden/>
+              </w:rPr>
+              <w:t>10</w:t>
             </w:r>
             <w:r>
               <w:rPr>
@@ -1971,17 +2279,17 @@
               <w:noProof/>
               <w:sz w:val="24"/>
               <w:szCs w:val="24"/>
-              <w:lang w:eastAsia="en-GB"/>
+              <w:lang w:val="en-US"/>
             </w:rPr>
           </w:pPr>
-          <w:hyperlink w:anchor="_Toc166109172" w:history="1">
+          <w:hyperlink w:anchor="_Toc167461408" w:history="1">
             <w:r>
               <w:rPr>
                 <w:rStyle w:val="Hyperlink"/>
                 <w:noProof/>
                 <w:lang w:val="en-US"/>
               </w:rPr>
-              <w:t>Powder Protocols</w:t>
+              <w:t>Gamry</w:t>
             </w:r>
             <w:r>
               <w:rPr>
@@ -2002,7 +2310,7 @@
                 <w:noProof/>
                 <w:webHidden/>
               </w:rPr>
-              <w:instrText xml:space="preserve"> PAGEREF _Toc166109172 \h </w:instrText>
+              <w:instrText xml:space="preserve"> PAGEREF _Toc167461408 \h </w:instrText>
             </w:r>
             <w:r>
               <w:rPr>
@@ -2022,7 +2330,7 @@
                 <w:noProof/>
                 <w:webHidden/>
               </w:rPr>
-              <w:t>9</w:t>
+              <w:t>11</w:t>
             </w:r>
             <w:r>
               <w:rPr>
@@ -2046,17 +2354,17 @@
               <w:noProof/>
               <w:sz w:val="24"/>
               <w:szCs w:val="24"/>
-              <w:lang w:eastAsia="en-GB"/>
+              <w:lang w:val="en-US"/>
             </w:rPr>
           </w:pPr>
-          <w:hyperlink w:anchor="_Toc166109173" w:history="1">
+          <w:hyperlink w:anchor="_Toc167461409" w:history="1">
             <w:r>
               <w:rPr>
                 <w:rStyle w:val="Hyperlink"/>
                 <w:noProof/>
                 <w:lang w:val="en-US"/>
               </w:rPr>
-              <w:t>External Libraries</w:t>
+              <w:t>Powder Protocols</w:t>
             </w:r>
             <w:r>
               <w:rPr>
@@ -2077,7 +2385,7 @@
                 <w:noProof/>
                 <w:webHidden/>
               </w:rPr>
-              <w:instrText xml:space="preserve"> PAGEREF _Toc166109173 \h </w:instrText>
+              <w:instrText xml:space="preserve"> PAGEREF _Toc167461409 \h </w:instrText>
             </w:r>
             <w:r>
               <w:rPr>
@@ -2097,7 +2405,7 @@
                 <w:noProof/>
                 <w:webHidden/>
               </w:rPr>
-              <w:t>9</w:t>
+              <w:t>11</w:t>
             </w:r>
             <w:r>
               <w:rPr>
@@ -2121,17 +2429,17 @@
               <w:noProof/>
               <w:sz w:val="24"/>
               <w:szCs w:val="24"/>
-              <w:lang w:eastAsia="en-GB"/>
+              <w:lang w:val="en-US"/>
             </w:rPr>
           </w:pPr>
-          <w:hyperlink w:anchor="_Toc166109174" w:history="1">
+          <w:hyperlink w:anchor="_Toc167461410" w:history="1">
             <w:r>
               <w:rPr>
                 <w:rStyle w:val="Hyperlink"/>
                 <w:noProof/>
                 <w:lang w:val="en-US"/>
               </w:rPr>
-              <w:t>Safety Precautions</w:t>
+              <w:t>External Libraries</w:t>
             </w:r>
             <w:r>
               <w:rPr>
@@ -2152,7 +2460,7 @@
                 <w:noProof/>
                 <w:webHidden/>
               </w:rPr>
-              <w:instrText xml:space="preserve"> PAGEREF _Toc166109174 \h </w:instrText>
+              <w:instrText xml:space="preserve"> PAGEREF _Toc167461410 \h </w:instrText>
             </w:r>
             <w:r>
               <w:rPr>
@@ -2172,7 +2480,82 @@
                 <w:noProof/>
                 <w:webHidden/>
               </w:rPr>
-              <w:t>9</w:t>
+              <w:t>11</w:t>
+            </w:r>
+            <w:r>
+              <w:rPr>
+                <w:noProof/>
+                <w:webHidden/>
+              </w:rPr>
+              <w:fldChar w:fldCharType="end"/>
+            </w:r>
+          </w:hyperlink>
+        </w:p>
+        <w:p>
+          <w:pPr>
+            <w:pStyle w:val="TOC2"/>
+            <w:tabs>
+              <w:tab w:val="right" w:leader="dot" w:pos="9016"/>
+            </w:tabs>
+            <w:rPr>
+              <w:rFonts w:eastAsiaTheme="minorEastAsia"/>
+              <w:b w:val="0"/>
+              <w:bCs w:val="0"/>
+              <w:noProof/>
+              <w:sz w:val="24"/>
+              <w:szCs w:val="24"/>
+              <w:lang w:val="en-US"/>
+            </w:rPr>
+          </w:pPr>
+          <w:hyperlink w:anchor="_Toc167461411" w:history="1">
+            <w:r>
+              <w:rPr>
+                <w:rStyle w:val="Hyperlink"/>
+                <w:noProof/>
+                <w:lang w:val="en-US"/>
+              </w:rPr>
+              <w:t>Errors Raised for Safety Purposes</w:t>
+            </w:r>
+            <w:r>
+              <w:rPr>
+                <w:noProof/>
+                <w:webHidden/>
+              </w:rPr>
+              <w:tab/>
+            </w:r>
+            <w:r>
+              <w:rPr>
+                <w:noProof/>
+                <w:webHidden/>
+              </w:rPr>
+              <w:fldChar w:fldCharType="begin"/>
+            </w:r>
+            <w:r>
+              <w:rPr>
+                <w:noProof/>
+                <w:webHidden/>
+              </w:rPr>
+              <w:instrText xml:space="preserve"> PAGEREF _Toc167461411 \h </w:instrText>
+            </w:r>
+            <w:r>
+              <w:rPr>
+                <w:noProof/>
+                <w:webHidden/>
+              </w:rPr>
+            </w:r>
+            <w:r>
+              <w:rPr>
+                <w:noProof/>
+                <w:webHidden/>
+              </w:rPr>
+              <w:fldChar w:fldCharType="separate"/>
+            </w:r>
+            <w:r>
+              <w:rPr>
+                <w:noProof/>
+                <w:webHidden/>
+              </w:rPr>
+              <w:t>11</w:t>
             </w:r>
             <w:r>
               <w:rPr>
@@ -2227,7 +2610,6 @@
           <w:lang w:val="en-US"/>
         </w:rPr>
       </w:pPr>
-      <w:bookmarkStart w:id="0" w:name="_Toc166109160"/>
       <w:r>
         <w:rPr>
           <w:lang w:val="en-US"/>
@@ -2242,6 +2624,7 @@
           <w:lang w:val="en-US"/>
         </w:rPr>
       </w:pPr>
+      <w:bookmarkStart w:id="0" w:name="_Toc167461392"/>
       <w:r>
         <w:rPr>
           <w:lang w:val="en-US"/>
@@ -2260,10 +2643,222 @@
     </w:p>
     <w:p>
       <w:pPr>
-        <w:rPr>
-          <w:lang w:val="en-US"/>
-        </w:rPr>
-      </w:pPr>
+        <w:pStyle w:val="Heading2"/>
+        <w:rPr>
+          <w:lang w:val="en-US"/>
+        </w:rPr>
+      </w:pPr>
+      <w:r>
+        <w:rPr>
+          <w:lang w:val="en-US"/>
+        </w:rPr>
+        <w:t>Robot Parts</w:t>
+      </w:r>
+    </w:p>
+    <w:p>
+      <w:pPr>
+        <w:rPr>
+          <w:lang w:val="en-US"/>
+        </w:rPr>
+      </w:pPr>
+    </w:p>
+    <w:p>
+      <w:pPr>
+        <w:rPr>
+          <w:lang w:val="en-US"/>
+        </w:rPr>
+      </w:pPr>
+      <w:r>
+        <w:rPr>
+          <w:lang w:val="en-US"/>
+        </w:rPr>
+        <w:t>Robot Arm</w:t>
+      </w:r>
+    </w:p>
+    <w:p>
+      <w:pPr>
+        <w:rPr>
+          <w:lang w:val="en-US"/>
+        </w:rPr>
+      </w:pPr>
+    </w:p>
+    <w:p>
+      <w:pPr>
+        <w:rPr>
+          <w:lang w:val="en-US"/>
+        </w:rPr>
+      </w:pPr>
+      <w:r>
+        <w:rPr>
+          <w:lang w:val="en-US"/>
+        </w:rPr>
+        <w:t>Powder Dispenser</w:t>
+      </w:r>
+    </w:p>
+    <w:p>
+      <w:pPr>
+        <w:rPr>
+          <w:lang w:val="en-US"/>
+        </w:rPr>
+      </w:pPr>
+    </w:p>
+    <w:p>
+      <w:pPr>
+        <w:rPr>
+          <w:lang w:val="en-US"/>
+        </w:rPr>
+      </w:pPr>
+      <w:r>
+        <w:rPr>
+          <w:lang w:val="en-US"/>
+        </w:rPr>
+        <w:t>Heat Plate</w:t>
+      </w:r>
+    </w:p>
+    <w:p>
+      <w:pPr>
+        <w:rPr>
+          <w:lang w:val="en-US"/>
+        </w:rPr>
+      </w:pPr>
+    </w:p>
+    <w:p>
+      <w:pPr>
+        <w:rPr>
+          <w:lang w:val="en-US"/>
+        </w:rPr>
+      </w:pPr>
+      <w:r>
+        <w:rPr>
+          <w:lang w:val="en-US"/>
+        </w:rPr>
+        <w:t>Elect</w:t>
+      </w:r>
+      <w:r>
+        <w:rPr>
+          <w:lang w:val="en-US"/>
+        </w:rPr>
+        <w:t>ro</w:t>
+      </w:r>
+      <w:r>
+        <w:rPr>
+          <w:lang w:val="en-US"/>
+        </w:rPr>
+        <w:t>lyte Testing</w:t>
+      </w:r>
+    </w:p>
+    <w:p>
+      <w:pPr>
+        <w:rPr>
+          <w:lang w:val="en-US"/>
+        </w:rPr>
+      </w:pPr>
+    </w:p>
+    <w:p>
+      <w:pPr>
+        <w:pStyle w:val="Heading2"/>
+        <w:rPr>
+          <w:lang w:val="en-US"/>
+        </w:rPr>
+      </w:pPr>
+      <w:r>
+        <w:rPr>
+          <w:lang w:val="en-US"/>
+        </w:rPr>
+        <w:t>Electrolyte Synthesis</w:t>
+      </w:r>
+    </w:p>
+    <w:p>
+      <w:pPr>
+        <w:rPr>
+          <w:lang w:val="en-US"/>
+        </w:rPr>
+      </w:pPr>
+    </w:p>
+    <w:p>
+      <w:pPr>
+        <w:rPr>
+          <w:lang w:val="en-US"/>
+        </w:rPr>
+      </w:pPr>
+      <w:r>
+        <w:rPr>
+          <w:lang w:val="en-US"/>
+        </w:rPr>
+        <w:t xml:space="preserve">Electrolytes are synthesized on the rack/deck using </w:t>
+      </w:r>
+      <w:proofErr w:type="spellStart"/>
+      <w:proofErr w:type="gramStart"/>
+      <w:r>
+        <w:rPr>
+          <w:lang w:val="en-US"/>
+        </w:rPr>
+        <w:t>th</w:t>
+      </w:r>
+      <w:proofErr w:type="spellEnd"/>
+      <w:proofErr w:type="gramEnd"/>
+    </w:p>
+    <w:p>
+      <w:pPr>
+        <w:rPr>
+          <w:lang w:val="en-US"/>
+        </w:rPr>
+      </w:pPr>
+    </w:p>
+    <w:p>
+      <w:pPr>
+        <w:pStyle w:val="Heading2"/>
+        <w:rPr>
+          <w:lang w:val="en-US"/>
+        </w:rPr>
+      </w:pPr>
+      <w:r>
+        <w:rPr>
+          <w:lang w:val="en-US"/>
+        </w:rPr>
+        <w:t>Testing Electrolytes</w:t>
+      </w:r>
+    </w:p>
+    <w:p>
+      <w:pPr>
+        <w:rPr>
+          <w:lang w:val="en-US"/>
+        </w:rPr>
+      </w:pPr>
+    </w:p>
+    <w:p>
+      <w:pPr>
+        <w:rPr>
+          <w:lang w:val="en-US"/>
+        </w:rPr>
+      </w:pPr>
+    </w:p>
+    <w:p>
+      <w:pPr>
+        <w:rPr>
+          <w:lang w:val="en-US"/>
+        </w:rPr>
+      </w:pPr>
+    </w:p>
+    <w:p>
+      <w:pPr>
+        <w:rPr>
+          <w:lang w:val="en-US"/>
+        </w:rPr>
+      </w:pPr>
+    </w:p>
+    <w:p>
+      <w:pPr>
+        <w:rPr>
+          <w:lang w:val="en-US"/>
+        </w:rPr>
+      </w:pPr>
+      <w:r>
+        <w:rPr>
+          <w:lang w:val="en-US"/>
+        </w:rPr>
+        <w:t xml:space="preserve"> </w:t>
+      </w:r>
     </w:p>
     <w:p>
       <w:pPr>
@@ -2537,7 +3132,7 @@
           <w:lang w:val="en-US"/>
         </w:rPr>
       </w:pPr>
-      <w:bookmarkStart w:id="1" w:name="_Toc166109163"/>
+      <w:bookmarkStart w:id="1" w:name="_Toc167461393"/>
       <w:r>
         <w:rPr>
           <w:lang w:val="en-US"/>
@@ -2584,6 +3179,7 @@
           <w:lang w:val="en-US"/>
         </w:rPr>
       </w:pPr>
+      <w:bookmarkStart w:id="2" w:name="_Toc167461394"/>
       <w:r>
         <w:rPr>
           <w:lang w:val="en-US"/>
@@ -2591,20 +3187,123 @@
         <w:lastRenderedPageBreak/>
         <w:t>Requirements</w:t>
       </w:r>
-    </w:p>
-    <w:p>
-      <w:pPr>
-        <w:rPr>
-          <w:lang w:val="en-US"/>
-        </w:rPr>
-      </w:pPr>
-    </w:p>
-    <w:p>
-      <w:pPr>
-        <w:rPr>
-          <w:lang w:val="en-US"/>
-        </w:rPr>
-      </w:pPr>
+      <w:bookmarkEnd w:id="2"/>
+    </w:p>
+    <w:p>
+      <w:pPr>
+        <w:rPr>
+          <w:lang w:val="en-US"/>
+        </w:rPr>
+      </w:pPr>
+    </w:p>
+    <w:p>
+      <w:pPr>
+        <w:rPr>
+          <w:lang w:val="en-US"/>
+        </w:rPr>
+      </w:pPr>
+      <w:r>
+        <w:rPr>
+          <w:lang w:val="en-US"/>
+        </w:rPr>
+        <w:t xml:space="preserve">North API is flexible in the Python </w:t>
+      </w:r>
+      <w:r>
+        <w:rPr>
+          <w:lang w:val="en-US"/>
+        </w:rPr>
+        <w:t>versions and will run</w:t>
+      </w:r>
+      <w:r>
+        <w:rPr>
+          <w:lang w:val="en-US"/>
+        </w:rPr>
+        <w:t xml:space="preserve"> </w:t>
+      </w:r>
+      <w:proofErr w:type="gramStart"/>
+      <w:r>
+        <w:rPr>
+          <w:lang w:val="en-US"/>
+        </w:rPr>
+        <w:t>as long as</w:t>
+      </w:r>
+      <w:proofErr w:type="gramEnd"/>
+      <w:r>
+        <w:rPr>
+          <w:lang w:val="en-US"/>
+        </w:rPr>
+        <w:t xml:space="preserve"> an interpreter is provided.</w:t>
+      </w:r>
+    </w:p>
+    <w:p>
+      <w:pPr>
+        <w:rPr>
+          <w:lang w:val="en-US"/>
+        </w:rPr>
+      </w:pPr>
+    </w:p>
+    <w:p>
+      <w:pPr>
+        <w:rPr>
+          <w:lang w:val="en-US"/>
+        </w:rPr>
+      </w:pPr>
+      <w:r>
+        <w:rPr>
+          <w:lang w:val="en-US"/>
+        </w:rPr>
+        <w:t>However, Python 3.7.9</w:t>
+      </w:r>
+      <w:r>
+        <w:rPr>
+          <w:lang w:val="en-US"/>
+        </w:rPr>
+        <w:t xml:space="preserve"> is</w:t>
+      </w:r>
+      <w:r>
+        <w:rPr>
+          <w:lang w:val="en-US"/>
+        </w:rPr>
+        <w:t xml:space="preserve"> required to install Gamry packages through the .</w:t>
+      </w:r>
+      <w:proofErr w:type="spellStart"/>
+      <w:r>
+        <w:rPr>
+          <w:lang w:val="en-US"/>
+        </w:rPr>
+        <w:t>whl</w:t>
+      </w:r>
+      <w:proofErr w:type="spellEnd"/>
+      <w:r>
+        <w:rPr>
+          <w:lang w:val="en-US"/>
+        </w:rPr>
+        <w:t xml:space="preserve"> files they provide. </w:t>
+      </w:r>
+      <w:r>
+        <w:rPr>
+          <w:lang w:val="en-US"/>
+        </w:rPr>
+        <w:t>Therefore,</w:t>
+      </w:r>
+      <w:r>
+        <w:rPr>
+          <w:lang w:val="en-US"/>
+        </w:rPr>
+        <w:t xml:space="preserve"> the entirety of this project is written using Python 3.7.9</w:t>
+      </w:r>
+      <w:r>
+        <w:rPr>
+          <w:lang w:val="en-US"/>
+        </w:rPr>
+        <w:t>, including the packages installed</w:t>
+      </w:r>
+      <w:r>
+        <w:rPr>
+          <w:lang w:val="en-US"/>
+        </w:rPr>
+        <w:t>.</w:t>
+      </w:r>
     </w:p>
     <w:p>
       <w:pPr>
@@ -2882,7 +3581,7 @@
           <w:lang w:val="en-US"/>
         </w:rPr>
       </w:pPr>
-      <w:bookmarkStart w:id="2" w:name="_Toc166109162"/>
+      <w:bookmarkStart w:id="3" w:name="_Toc167461395"/>
       <w:r>
         <w:rPr>
           <w:lang w:val="en-US"/>
@@ -2890,7 +3589,7 @@
         <w:lastRenderedPageBreak/>
         <w:t>File Hierarchy</w:t>
       </w:r>
-      <w:bookmarkEnd w:id="2"/>
+      <w:bookmarkEnd w:id="3"/>
     </w:p>
     <w:p>
       <w:pPr>
@@ -2925,6 +3624,13 @@
         </w:rPr>
         <w:t xml:space="preserve"> folder. </w:t>
       </w:r>
+    </w:p>
+    <w:p>
+      <w:pPr>
+        <w:rPr>
+          <w:lang w:val="en-US"/>
+        </w:rPr>
+      </w:pPr>
     </w:p>
     <w:p>
       <w:pPr>
@@ -3223,7 +3929,6 @@
           <w:lang w:val="en-US"/>
         </w:rPr>
       </w:pPr>
-      <w:bookmarkStart w:id="3" w:name="_Toc166109161"/>
       <w:r>
         <w:rPr>
           <w:lang w:val="en-US"/>
@@ -3238,6 +3943,7 @@
           <w:lang w:val="en-US"/>
         </w:rPr>
       </w:pPr>
+      <w:bookmarkStart w:id="4" w:name="_Toc167461396"/>
       <w:r>
         <w:rPr>
           <w:lang w:val="en-US"/>
@@ -3245,40 +3951,101 @@
         <w:lastRenderedPageBreak/>
         <w:t>Version Control</w:t>
       </w:r>
-      <w:bookmarkEnd w:id="3"/>
-    </w:p>
-    <w:p>
-      <w:pPr>
-        <w:rPr>
-          <w:lang w:val="en-US"/>
-        </w:rPr>
-      </w:pPr>
-    </w:p>
-    <w:p>
-      <w:pPr>
-        <w:rPr>
-          <w:lang w:val="en-US"/>
-        </w:rPr>
-      </w:pPr>
-      <w:r>
-        <w:rPr>
-          <w:lang w:val="en-US"/>
-        </w:rPr>
-        <w:t xml:space="preserve">Project uses Git for version control. Project repository is on </w:t>
-      </w:r>
-      <w:proofErr w:type="spellStart"/>
-      <w:r>
-        <w:rPr>
-          <w:lang w:val="en-US"/>
-        </w:rPr>
-        <w:t>Github</w:t>
-      </w:r>
-      <w:proofErr w:type="spellEnd"/>
-      <w:r>
-        <w:rPr>
-          <w:lang w:val="en-US"/>
-        </w:rPr>
-        <w:t xml:space="preserve"> under the Lopez Group email. </w:t>
+      <w:bookmarkEnd w:id="4"/>
+    </w:p>
+    <w:p>
+      <w:pPr>
+        <w:rPr>
+          <w:lang w:val="en-US"/>
+        </w:rPr>
+      </w:pPr>
+    </w:p>
+    <w:p>
+      <w:pPr>
+        <w:rPr>
+          <w:lang w:val="en-US"/>
+        </w:rPr>
+      </w:pPr>
+      <w:r>
+        <w:rPr>
+          <w:lang w:val="en-US"/>
+        </w:rPr>
+        <w:t>Project uses Git for version control. Project repository is on Git</w:t>
+      </w:r>
+      <w:r>
+        <w:rPr>
+          <w:lang w:val="en-US"/>
+        </w:rPr>
+        <w:t>H</w:t>
+      </w:r>
+      <w:r>
+        <w:rPr>
+          <w:lang w:val="en-US"/>
+        </w:rPr>
+        <w:t xml:space="preserve">ub under the Lopez Group email. </w:t>
+      </w:r>
+    </w:p>
+    <w:p>
+      <w:pPr>
+        <w:rPr>
+          <w:lang w:val="en-US"/>
+        </w:rPr>
+      </w:pPr>
+    </w:p>
+    <w:p>
+      <w:pPr>
+        <w:rPr>
+          <w:lang w:val="en-US"/>
+        </w:rPr>
+      </w:pPr>
+      <w:hyperlink r:id="rId7" w:history="1">
+        <w:r>
+          <w:rPr>
+            <w:rStyle w:val="Hyperlink"/>
+            <w:lang w:val="en-US"/>
+          </w:rPr>
+          <w:t>GitHub link here</w:t>
+        </w:r>
+      </w:hyperlink>
+    </w:p>
+    <w:p>
+      <w:pPr>
+        <w:rPr>
+          <w:lang w:val="en-US"/>
+        </w:rPr>
+      </w:pPr>
+    </w:p>
+    <w:p>
+      <w:pPr>
+        <w:rPr>
+          <w:lang w:val="en-US"/>
+        </w:rPr>
+      </w:pPr>
+      <w:r>
+        <w:rPr>
+          <w:lang w:val="en-US"/>
+        </w:rPr>
+        <w:t>To clone:</w:t>
+      </w:r>
+    </w:p>
+    <w:p>
+      <w:pPr>
+        <w:rPr>
+          <w:lang w:val="en-US"/>
+        </w:rPr>
+      </w:pPr>
+    </w:p>
+    <w:p>
+      <w:pPr>
+        <w:rPr>
+          <w:lang w:val="en-US"/>
+        </w:rPr>
+      </w:pPr>
+      <w:r>
+        <w:rPr>
+          <w:lang w:val="en-US"/>
+        </w:rPr>
+        <w:t>Request collaborator access and clone.</w:t>
       </w:r>
     </w:p>
     <w:p>
@@ -3302,33 +4069,13 @@
           <w:lang w:val="en-US"/>
         </w:rPr>
       </w:pPr>
-      <w:bookmarkStart w:id="4" w:name="_Toc166109164"/>
       <w:r>
         <w:rPr>
           <w:lang w:val="en-US"/>
         </w:rPr>
         <w:lastRenderedPageBreak/>
-        <w:t>Detai</w:t>
-      </w:r>
-      <w:r>
-        <w:rPr>
-          <w:lang w:val="en-US"/>
-        </w:rPr>
-        <w:t>le</w:t>
-      </w:r>
-      <w:r>
-        <w:rPr>
-          <w:lang w:val="en-US"/>
-        </w:rPr>
-        <w:t xml:space="preserve">d </w:t>
-      </w:r>
-      <w:r>
-        <w:rPr>
-          <w:lang w:val="en-US"/>
-        </w:rPr>
-        <w:t>Codebase Explanation</w:t>
-      </w:r>
-      <w:bookmarkEnd w:id="4"/>
+        <w:t>Codebase</w:t>
+      </w:r>
     </w:p>
     <w:p>
       <w:pPr>
@@ -3337,7 +4084,7 @@
           <w:lang w:val="en-US"/>
         </w:rPr>
       </w:pPr>
-      <w:bookmarkStart w:id="5" w:name="_Toc166109165"/>
+      <w:bookmarkStart w:id="5" w:name="_Toc167461398"/>
       <w:proofErr w:type="spellStart"/>
       <w:r>
         <w:rPr>
@@ -3429,7 +4176,7 @@
           <w:lang w:val="en-US"/>
         </w:rPr>
       </w:pPr>
-      <w:bookmarkStart w:id="6" w:name="_Toc166109166"/>
+      <w:bookmarkStart w:id="6" w:name="_Toc167461399"/>
       <w:r>
         <w:rPr>
           <w:lang w:val="en-US"/>
@@ -3611,7 +4358,7 @@
           <w:lang w:val="en-US"/>
         </w:rPr>
       </w:pPr>
-      <w:bookmarkStart w:id="7" w:name="_Toc166109167"/>
+      <w:bookmarkStart w:id="7" w:name="_Toc167461400"/>
       <w:r>
         <w:rPr>
           <w:lang w:val="en-US"/>
@@ -3659,7 +4406,7 @@
           <w:lang w:val="en-US"/>
         </w:rPr>
       </w:pPr>
-      <w:bookmarkStart w:id="8" w:name="_Toc166109168"/>
+      <w:bookmarkStart w:id="8" w:name="_Toc167461401"/>
       <w:r>
         <w:rPr>
           <w:lang w:val="en-US"/>
@@ -3703,32 +4450,45 @@
           <w:lang w:val="en-US"/>
         </w:rPr>
       </w:pPr>
-      <w:r>
-        <w:rPr>
-          <w:lang w:val="en-US"/>
-        </w:rPr>
-        <w:t xml:space="preserve">Mapped Locs </w:t>
-      </w:r>
-    </w:p>
-    <w:p>
-      <w:pPr>
-        <w:rPr>
-          <w:lang w:val="en-US"/>
-        </w:rPr>
-      </w:pPr>
-      <w:r>
-        <w:rPr>
-          <w:lang w:val="en-US"/>
-        </w:rPr>
-        <w:t>Accessible through Locators.py</w:t>
-      </w:r>
-    </w:p>
-    <w:p>
-      <w:pPr>
-        <w:rPr>
-          <w:lang w:val="en-US"/>
-        </w:rPr>
-      </w:pPr>
+      <w:bookmarkStart w:id="9" w:name="_Toc167461402"/>
+      <w:r>
+        <w:rPr>
+          <w:lang w:val="en-US"/>
+        </w:rPr>
+        <w:t>Mapped Locs</w:t>
+      </w:r>
+      <w:bookmarkEnd w:id="9"/>
+      <w:r>
+        <w:rPr>
+          <w:lang w:val="en-US"/>
+        </w:rPr>
+        <w:t xml:space="preserve"> </w:t>
+      </w:r>
+    </w:p>
+    <w:p>
+      <w:pPr>
+        <w:rPr>
+          <w:lang w:val="en-US"/>
+        </w:rPr>
+      </w:pPr>
+      <w:r>
+        <w:rPr>
+          <w:lang w:val="en-US"/>
+        </w:rPr>
+        <w:t>All the currently mapped Locs are a</w:t>
+      </w:r>
+      <w:r>
+        <w:rPr>
+          <w:lang w:val="en-US"/>
+        </w:rPr>
+        <w:t>ccessible through Locators.py</w:t>
+      </w:r>
+      <w:r>
+        <w:rPr>
+          <w:lang w:val="en-US"/>
+        </w:rPr>
+        <w:t xml:space="preserve"> (See Appendix X).</w:t>
+      </w:r>
     </w:p>
     <w:p>
       <w:pPr>
@@ -3744,14 +4504,14 @@
           <w:lang w:val="en-US"/>
         </w:rPr>
       </w:pPr>
-      <w:bookmarkStart w:id="9" w:name="_Toc166109169"/>
+      <w:bookmarkStart w:id="10" w:name="_Toc167461403"/>
       <w:r>
         <w:rPr>
           <w:lang w:val="en-US"/>
         </w:rPr>
         <w:t>Classes</w:t>
       </w:r>
-      <w:bookmarkEnd w:id="9"/>
+      <w:bookmarkEnd w:id="10"/>
     </w:p>
     <w:p>
       <w:pPr>
@@ -3760,45 +4520,13 @@
           <w:lang w:val="en-US"/>
         </w:rPr>
       </w:pPr>
-      <w:bookmarkStart w:id="10" w:name="_Toc166109170"/>
+      <w:bookmarkStart w:id="11" w:name="_Toc167461404"/>
       <w:proofErr w:type="spellStart"/>
       <w:r>
         <w:rPr>
           <w:lang w:val="en-US"/>
         </w:rPr>
         <w:t>BatteryRobot</w:t>
-      </w:r>
-      <w:bookmarkEnd w:id="10"/>
-      <w:proofErr w:type="spellEnd"/>
-    </w:p>
-    <w:p>
-      <w:pPr>
-        <w:pStyle w:val="Heading3"/>
-        <w:rPr>
-          <w:lang w:val="en-US"/>
-        </w:rPr>
-      </w:pPr>
-      <w:r>
-        <w:rPr>
-          <w:lang w:val="en-US"/>
-        </w:rPr>
-        <w:t>T8</w:t>
-      </w:r>
-    </w:p>
-    <w:p>
-      <w:pPr>
-        <w:pStyle w:val="Heading3"/>
-        <w:rPr>
-          <w:lang w:val="en-US"/>
-        </w:rPr>
-      </w:pPr>
-      <w:bookmarkStart w:id="11" w:name="_Toc166109171"/>
-      <w:proofErr w:type="spellStart"/>
-      <w:r>
-        <w:rPr>
-          <w:lang w:val="en-US"/>
-        </w:rPr>
-        <w:t>PowderShaker</w:t>
       </w:r>
       <w:bookmarkEnd w:id="11"/>
       <w:proofErr w:type="spellEnd"/>
@@ -3809,6 +4537,126 @@
           <w:lang w:val="en-US"/>
         </w:rPr>
       </w:pPr>
+      <w:r>
+        <w:rPr>
+          <w:lang w:val="en-US"/>
+        </w:rPr>
+        <w:t>Class for North’s robot arm.</w:t>
+      </w:r>
+    </w:p>
+    <w:p>
+      <w:pPr>
+        <w:pStyle w:val="Heading3"/>
+        <w:rPr>
+          <w:lang w:val="en-US"/>
+        </w:rPr>
+      </w:pPr>
+      <w:bookmarkStart w:id="12" w:name="_Toc167461405"/>
+      <w:r>
+        <w:rPr>
+          <w:lang w:val="en-US"/>
+        </w:rPr>
+        <w:t>T8</w:t>
+      </w:r>
+      <w:bookmarkEnd w:id="12"/>
+    </w:p>
+    <w:p>
+      <w:pPr>
+        <w:rPr>
+          <w:lang w:val="en-US"/>
+        </w:rPr>
+      </w:pPr>
+      <w:r>
+        <w:rPr>
+          <w:lang w:val="en-US"/>
+        </w:rPr>
+        <w:t xml:space="preserve">Class for North’s </w:t>
+      </w:r>
+      <w:proofErr w:type="spellStart"/>
+      <w:r>
+        <w:rPr>
+          <w:lang w:val="en-US"/>
+        </w:rPr>
+        <w:t>heatplate</w:t>
+      </w:r>
+      <w:proofErr w:type="spellEnd"/>
+    </w:p>
+    <w:p>
+      <w:pPr>
+        <w:pStyle w:val="Heading3"/>
+        <w:rPr>
+          <w:lang w:val="en-US"/>
+        </w:rPr>
+      </w:pPr>
+      <w:bookmarkStart w:id="13" w:name="_Toc167461406"/>
+      <w:proofErr w:type="spellStart"/>
+      <w:r>
+        <w:rPr>
+          <w:lang w:val="en-US"/>
+        </w:rPr>
+        <w:t>PowderShaker</w:t>
+      </w:r>
+      <w:bookmarkEnd w:id="13"/>
+      <w:proofErr w:type="spellEnd"/>
+    </w:p>
+    <w:p>
+      <w:pPr>
+        <w:rPr>
+          <w:lang w:val="en-US"/>
+        </w:rPr>
+      </w:pPr>
+      <w:r>
+        <w:rPr>
+          <w:lang w:val="en-US"/>
+        </w:rPr>
+        <w:t>Class for North’s powder dispenser</w:t>
+      </w:r>
+    </w:p>
+    <w:p>
+      <w:pPr>
+        <w:pStyle w:val="Heading3"/>
+        <w:rPr>
+          <w:lang w:val="en-US"/>
+        </w:rPr>
+      </w:pPr>
+      <w:bookmarkStart w:id="14" w:name="_Toc167461407"/>
+      <w:proofErr w:type="spellStart"/>
+      <w:r>
+        <w:rPr>
+          <w:lang w:val="en-US"/>
+        </w:rPr>
+        <w:t>PStat</w:t>
+      </w:r>
+      <w:bookmarkEnd w:id="14"/>
+      <w:proofErr w:type="spellEnd"/>
+    </w:p>
+    <w:p>
+      <w:pPr>
+        <w:rPr>
+          <w:lang w:val="en-US"/>
+        </w:rPr>
+      </w:pPr>
+      <w:r>
+        <w:rPr>
+          <w:lang w:val="en-US"/>
+        </w:rPr>
+        <w:t xml:space="preserve">Class for Gamry </w:t>
+      </w:r>
+      <w:proofErr w:type="spellStart"/>
+      <w:r>
+        <w:rPr>
+          <w:lang w:val="en-US"/>
+        </w:rPr>
+        <w:t>Potentiostat</w:t>
+      </w:r>
+      <w:proofErr w:type="spellEnd"/>
+    </w:p>
+    <w:p>
+      <w:pPr>
+        <w:rPr>
+          <w:lang w:val="en-US"/>
+        </w:rPr>
+      </w:pPr>
     </w:p>
     <w:p>
       <w:pPr>
@@ -3817,14 +4665,51 @@
           <w:lang w:val="en-US"/>
         </w:rPr>
       </w:pPr>
-      <w:bookmarkStart w:id="12" w:name="_Toc166109172"/>
+      <w:bookmarkStart w:id="15" w:name="_Toc167461408"/>
+      <w:r>
+        <w:rPr>
+          <w:lang w:val="en-US"/>
+        </w:rPr>
+        <w:lastRenderedPageBreak/>
+        <w:t>Gamry</w:t>
+      </w:r>
+      <w:bookmarkEnd w:id="15"/>
+    </w:p>
+    <w:p>
+      <w:pPr>
+        <w:rPr>
+          <w:lang w:val="en-US"/>
+        </w:rPr>
+      </w:pPr>
+      <w:r>
+        <w:rPr>
+          <w:lang w:val="en-US"/>
+        </w:rPr>
+        <w:t>Stuff about Gamry goes here.</w:t>
+      </w:r>
+    </w:p>
+    <w:p>
+      <w:pPr>
+        <w:rPr>
+          <w:lang w:val="en-US"/>
+        </w:rPr>
+      </w:pPr>
+    </w:p>
+    <w:p>
+      <w:pPr>
+        <w:pStyle w:val="Heading2"/>
+        <w:rPr>
+          <w:lang w:val="en-US"/>
+        </w:rPr>
+      </w:pPr>
+      <w:bookmarkStart w:id="16" w:name="_Toc167461409"/>
       <w:r>
         <w:rPr>
           <w:lang w:val="en-US"/>
         </w:rPr>
         <w:t>Powder Protocols</w:t>
       </w:r>
-      <w:bookmarkEnd w:id="12"/>
+      <w:bookmarkEnd w:id="16"/>
     </w:p>
     <w:p>
       <w:pPr>
@@ -3838,7 +4723,6 @@
         </w:rPr>
         <w:t xml:space="preserve">All powder protocols are defined in </w:t>
       </w:r>
-      <w:bookmarkStart w:id="13" w:name="_Toc166109173"/>
       <w:proofErr w:type="spellStart"/>
       <w:r>
         <w:rPr>
@@ -3871,19 +4755,7 @@
         <w:rPr>
           <w:lang w:val="en-US"/>
         </w:rPr>
-        <w:t>n\</w:t>
-      </w:r>
-      <w:r>
-        <w:rPr>
-          <w:lang w:val="en-US"/>
-        </w:rPr>
-        <w:t>settings\powder_protocols</w:t>
-      </w:r>
-      <w:r>
-        <w:rPr>
-          <w:lang w:val="en-US"/>
-        </w:rPr>
-        <w:t>.py.</w:t>
+        <w:t>n\settings\powder_protocols.py.</w:t>
       </w:r>
     </w:p>
     <w:p>
@@ -3900,14 +4772,14 @@
           <w:lang w:val="en-US"/>
         </w:rPr>
       </w:pPr>
-      <w:r>
-        <w:rPr>
-          <w:lang w:val="en-US"/>
-        </w:rPr>
-        <w:lastRenderedPageBreak/>
+      <w:bookmarkStart w:id="17" w:name="_Toc167461410"/>
+      <w:r>
+        <w:rPr>
+          <w:lang w:val="en-US"/>
+        </w:rPr>
         <w:t>External Libraries</w:t>
       </w:r>
-      <w:bookmarkEnd w:id="13"/>
+      <w:bookmarkEnd w:id="17"/>
       <w:r>
         <w:rPr>
           <w:lang w:val="en-US"/>
@@ -3940,6 +4812,12 @@
         </w:rPr>
         <w:t>Gamry</w:t>
       </w:r>
+      <w:r>
+        <w:rPr>
+          <w:lang w:val="en-US"/>
+        </w:rPr>
+        <w:t xml:space="preserve"> Python API</w:t>
+      </w:r>
     </w:p>
     <w:p>
       <w:pPr>
@@ -3948,6 +4826,7 @@
           <w:lang w:val="en-US"/>
         </w:rPr>
       </w:pPr>
+      <w:bookmarkStart w:id="18" w:name="_Toc167461411"/>
       <w:r>
         <w:rPr>
           <w:lang w:val="en-US"/>
@@ -3958,7 +4837,14 @@
         <w:rPr>
           <w:lang w:val="en-US"/>
         </w:rPr>
-        <w:t xml:space="preserve"> for Safety Purposes </w:t>
+        <w:t xml:space="preserve"> for Safety Purposes</w:t>
+      </w:r>
+      <w:bookmarkEnd w:id="18"/>
+      <w:r>
+        <w:rPr>
+          <w:lang w:val="en-US"/>
+        </w:rPr>
+        <w:t xml:space="preserve"> </w:t>
       </w:r>
     </w:p>
     <w:p>
@@ -4011,9 +4897,9 @@
       </w:pPr>
     </w:p>
     <w:sectPr>
-      <w:headerReference w:type="default" r:id="rId7"/>
-      <w:footerReference w:type="even" r:id="rId8"/>
-      <w:footerReference w:type="default" r:id="rId9"/>
+      <w:headerReference w:type="default" r:id="rId8"/>
+      <w:footerReference w:type="even" r:id="rId9"/>
+      <w:footerReference w:type="default" r:id="rId10"/>
       <w:pgSz w:w="11906" w:h="16838"/>
       <w:pgMar w:top="1440" w:right="1440" w:bottom="1440" w:left="1440" w:header="708" w:footer="708" w:gutter="0"/>
       <w:cols w:space="708"/>
@@ -5360,6 +6246,30 @@
     <w:basedOn w:val="DefaultParagraphFont"/>
     <w:rsid w:val="00955B0D"/>
   </w:style>
+  <w:style w:type="character" w:styleId="UnresolvedMention">
+    <w:name w:val="Unresolved Mention"/>
+    <w:basedOn w:val="DefaultParagraphFont"/>
+    <w:uiPriority w:val="99"/>
+    <w:semiHidden/>
+    <w:unhideWhenUsed/>
+    <w:rsid w:val="00DB5068"/>
+    <w:rPr>
+      <w:color w:val="605E5C"/>
+      <w:shd w:val="clear" w:color="auto" w:fill="E1DFDD"/>
+    </w:rPr>
+  </w:style>
+  <w:style w:type="character" w:styleId="FollowedHyperlink">
+    <w:name w:val="FollowedHyperlink"/>
+    <w:basedOn w:val="DefaultParagraphFont"/>
+    <w:uiPriority w:val="99"/>
+    <w:semiHidden/>
+    <w:unhideWhenUsed/>
+    <w:rsid w:val="00DB5068"/>
+    <w:rPr>
+      <w:color w:val="96607D" w:themeColor="followedHyperlink"/>
+      <w:u w:val="single"/>
+    </w:rPr>
+  </w:style>
 </w:styles>
 </file>
 

</xml_diff>